<commit_message>
finished demand document and the extra files
</commit_message>
<xml_diff>
--- a/מסמך חזון.docx
+++ b/מסמך חזון.docx
@@ -89,13 +89,8 @@
         <w:jc w:val="left"/>
       </w:pPr>
       <w:r>
-        <w:t xml:space="preserve">The app will provide information such </w:t>
-      </w:r>
-      <w:proofErr w:type="gramStart"/>
-      <w:r>
-        <w:t>as :</w:t>
-      </w:r>
-      <w:proofErr w:type="gramEnd"/>
+        <w:t>The app will provide information such as :</w:t>
+      </w:r>
     </w:p>
     <w:p>
       <w:pPr>
@@ -108,15 +103,7 @@
         <w:jc w:val="left"/>
       </w:pPr>
       <w:r>
-        <w:t xml:space="preserve">Daily, weekly, </w:t>
-      </w:r>
-      <w:proofErr w:type="gramStart"/>
-      <w:r>
-        <w:t>monthly</w:t>
-      </w:r>
-      <w:proofErr w:type="gramEnd"/>
-      <w:r>
-        <w:t xml:space="preserve"> and yearly cost for a recipe.</w:t>
+        <w:t>Daily, weekly, monthly and yearly cost for a recipe.</w:t>
       </w:r>
     </w:p>
     <w:p>
@@ -130,15 +117,7 @@
         <w:jc w:val="left"/>
       </w:pPr>
       <w:r>
-        <w:t xml:space="preserve">Daily, weekly, </w:t>
-      </w:r>
-      <w:proofErr w:type="gramStart"/>
-      <w:r>
-        <w:t>monthly</w:t>
-      </w:r>
-      <w:proofErr w:type="gramEnd"/>
-      <w:r>
-        <w:t xml:space="preserve"> and yearly amount of ingredients for a recipe.</w:t>
+        <w:t>Daily, weekly, monthly and yearly amount of ingredients for a recipe.</w:t>
       </w:r>
     </w:p>
     <w:p>
@@ -176,13 +155,8 @@
         <w:jc w:val="left"/>
       </w:pPr>
       <w:r>
-        <w:t xml:space="preserve">The app will give service such </w:t>
-      </w:r>
-      <w:proofErr w:type="gramStart"/>
-      <w:r>
-        <w:t>as :</w:t>
-      </w:r>
-      <w:proofErr w:type="gramEnd"/>
+        <w:t>The app will give service such as :</w:t>
+      </w:r>
     </w:p>
     <w:p>
       <w:pPr>
@@ -341,23 +315,7 @@
                 <w:sz w:val="18"/>
                 <w:szCs w:val="18"/>
               </w:rPr>
-              <w:t xml:space="preserve">Daily, weekly, </w:t>
-            </w:r>
-            <w:proofErr w:type="gramStart"/>
-            <w:r>
-              <w:rPr>
-                <w:sz w:val="18"/>
-                <w:szCs w:val="18"/>
-              </w:rPr>
-              <w:t>monthly</w:t>
-            </w:r>
-            <w:proofErr w:type="gramEnd"/>
-            <w:r>
-              <w:rPr>
-                <w:sz w:val="18"/>
-                <w:szCs w:val="18"/>
-              </w:rPr>
-              <w:t xml:space="preserve"> and yearly cost for a recipe.</w:t>
+              <w:t>Daily, weekly, monthly and yearly cost for a recipe.</w:t>
             </w:r>
           </w:p>
           <w:p>
@@ -437,23 +395,7 @@
                 <w:sz w:val="18"/>
                 <w:szCs w:val="18"/>
               </w:rPr>
-              <w:t xml:space="preserve">Daily, weekly, </w:t>
-            </w:r>
-            <w:proofErr w:type="gramStart"/>
-            <w:r>
-              <w:rPr>
-                <w:sz w:val="18"/>
-                <w:szCs w:val="18"/>
-              </w:rPr>
-              <w:t>monthly</w:t>
-            </w:r>
-            <w:proofErr w:type="gramEnd"/>
-            <w:r>
-              <w:rPr>
-                <w:sz w:val="18"/>
-                <w:szCs w:val="18"/>
-              </w:rPr>
-              <w:t xml:space="preserve"> and yearly amount of ingredients for a recipe.</w:t>
+              <w:t>Daily, weekly, monthly and yearly amount of ingredients for a recipe.</w:t>
             </w:r>
           </w:p>
           <w:p>
@@ -556,23 +498,7 @@
                 <w:szCs w:val="18"/>
               </w:rPr>
               <w:br/>
-              <w:t xml:space="preserve">(There will be a </w:t>
-            </w:r>
-            <w:proofErr w:type="gramStart"/>
-            <w:r>
-              <w:rPr>
-                <w:sz w:val="18"/>
-                <w:szCs w:val="18"/>
-              </w:rPr>
-              <w:t>page name "Shared recipes"</w:t>
-            </w:r>
-            <w:proofErr w:type="gramEnd"/>
-            <w:r>
-              <w:rPr>
-                <w:sz w:val="18"/>
-                <w:szCs w:val="18"/>
-              </w:rPr>
-              <w:t xml:space="preserve"> that will </w:t>
+              <w:t xml:space="preserve">(There will be a page name "Shared recipes" that will </w:t>
             </w:r>
             <w:r>
               <w:rPr>
@@ -748,17 +674,8 @@
                 <w:sz w:val="18"/>
                 <w:szCs w:val="18"/>
               </w:rPr>
-              <w:t xml:space="preserve">Present the way to store large quantities of food that the user </w:t>
+              <w:t>Present the way to store large quantities of food that the user buy</w:t>
             </w:r>
-            <w:proofErr w:type="gramStart"/>
-            <w:r>
-              <w:rPr>
-                <w:sz w:val="18"/>
-                <w:szCs w:val="18"/>
-              </w:rPr>
-              <w:t>buy</w:t>
-            </w:r>
-            <w:proofErr w:type="gramEnd"/>
             <w:r>
               <w:rPr>
                 <w:sz w:val="18"/>
@@ -791,14 +708,7 @@
                 <w:sz w:val="18"/>
                 <w:szCs w:val="18"/>
               </w:rPr>
-              <w:t xml:space="preserve">For each ingredient that is in the app, there will be an option to receive </w:t>
-            </w:r>
-            <w:r>
-              <w:rPr>
-                <w:sz w:val="18"/>
-                <w:szCs w:val="18"/>
-              </w:rPr>
-              <w:t>all the information about it, cost, how to store it (optional – carbs, protein etc.)</w:t>
+              <w:t>For each ingredient that is in the app, there will be an option to receive all the information about it, cost, how to store it (optional – carbs, protein etc.)</w:t>
             </w:r>
           </w:p>
         </w:tc>
@@ -873,40 +783,15 @@
                 <w:sz w:val="18"/>
                 <w:szCs w:val="18"/>
               </w:rPr>
-              <w:t>Daily, weekly, monthly and yearly shopping list for all meals</w:t>
+              <w:t xml:space="preserve">Daily, weekly, monthly and yearly shopping list for all meals (Note that the app will only provide the groceries list but the user wont be able to purchase the </w:t>
             </w:r>
             <w:r>
               <w:rPr>
                 <w:sz w:val="18"/>
                 <w:szCs w:val="18"/>
               </w:rPr>
-              <w:t xml:space="preserve"> (Note that the app will only provide the groceries list but the user </w:t>
+              <w:t>items</w:t>
             </w:r>
-            <w:proofErr w:type="gramStart"/>
-            <w:r>
-              <w:rPr>
-                <w:sz w:val="18"/>
-                <w:szCs w:val="18"/>
-              </w:rPr>
-              <w:t>wont</w:t>
-            </w:r>
-            <w:proofErr w:type="gramEnd"/>
-            <w:r>
-              <w:rPr>
-                <w:sz w:val="18"/>
-                <w:szCs w:val="18"/>
-              </w:rPr>
-              <w:t xml:space="preserve"> be able to purchase the </w:t>
-            </w:r>
-            <w:proofErr w:type="spellStart"/>
-            <w:r>
-              <w:rPr>
-                <w:sz w:val="18"/>
-                <w:szCs w:val="18"/>
-              </w:rPr>
-              <w:t>iteams</w:t>
-            </w:r>
-            <w:proofErr w:type="spellEnd"/>
             <w:r>
               <w:rPr>
                 <w:sz w:val="18"/>
@@ -980,15 +865,7 @@
         <w:jc w:val="left"/>
       </w:pPr>
       <w:r>
-        <w:t xml:space="preserve">Programmer- </w:t>
-      </w:r>
-      <w:proofErr w:type="gramStart"/>
-      <w:r>
-        <w:t>Server ,</w:t>
-      </w:r>
-      <w:proofErr w:type="gramEnd"/>
-      <w:r>
-        <w:t xml:space="preserve"> using sort of database</w:t>
+        <w:t>Programmer- Server , using sort of database</w:t>
       </w:r>
     </w:p>
     <w:p>
@@ -1081,16 +958,11 @@
         <w:jc w:val="left"/>
       </w:pPr>
       <w:r>
-        <w:t xml:space="preserve">Who: Managing users meals by cost, amount of ingredients, scheduling meals daily/weekly/monthly/yearly and </w:t>
-      </w:r>
-      <w:proofErr w:type="gramStart"/>
-      <w:r>
-        <w:t>more</w:t>
+        <w:t>Who: Managing users meals by cost, amount of ingredients, scheduling meals daily/weekly/monthly/yearly and more</w:t>
       </w:r>
       <w:r>
         <w:t>.</w:t>
       </w:r>
-      <w:proofErr w:type="gramEnd"/>
     </w:p>
     <w:p>
       <w:pPr>
@@ -1106,13 +978,8 @@
         <w:t xml:space="preserve">The: </w:t>
       </w:r>
       <w:r>
-        <w:t>"Meals scheduler</w:t>
-      </w:r>
-      <w:proofErr w:type="gramStart"/>
-      <w:r>
-        <w:t>" :</w:t>
-      </w:r>
-      <w:proofErr w:type="gramEnd"/>
+        <w:t>"Meals scheduler" :</w:t>
+      </w:r>
       <w:r>
         <w:t xml:space="preserve"> </w:t>
       </w:r>
@@ -1137,15 +1004,7 @@
         <w:t>That:</w:t>
       </w:r>
       <w:r>
-        <w:t xml:space="preserve"> Organized way to list </w:t>
-      </w:r>
-      <w:proofErr w:type="gramStart"/>
-      <w:r>
-        <w:t>meals ,get</w:t>
-      </w:r>
-      <w:proofErr w:type="gramEnd"/>
-      <w:r>
-        <w:t xml:space="preserve"> the cost, find new recipes and get the proper amount of </w:t>
+        <w:t xml:space="preserve"> Organized way to list meals ,get the cost, find new recipes and get the proper amount of </w:t>
       </w:r>
       <w:r>
         <w:t xml:space="preserve">ingredients needed for the recipe (daily/weekly/monthly/yearly, all up to the user choice). </w:t>
@@ -1187,15 +1046,7 @@
         <w:t xml:space="preserve"> "Plateful"</w:t>
       </w:r>
       <w:r>
-        <w:t xml:space="preserve"> give similar </w:t>
-      </w:r>
-      <w:proofErr w:type="gramStart"/>
-      <w:r>
-        <w:t>features</w:t>
-      </w:r>
-      <w:proofErr w:type="gramEnd"/>
-      <w:r>
-        <w:t xml:space="preserve"> but they don’t include all the features together that we represented</w:t>
+        <w:t xml:space="preserve"> give similar features but they don’t include all the features together that we represented</w:t>
       </w:r>
       <w:r>
         <w:t>.</w:t>
@@ -1228,15 +1079,7 @@
       </w:r>
       <w:proofErr w:type="spellEnd"/>
       <w:r>
-        <w:t xml:space="preserve">" is a simple app for planning our meals in advanced. There </w:t>
-      </w:r>
-      <w:proofErr w:type="gramStart"/>
-      <w:r>
-        <w:t>are</w:t>
-      </w:r>
-      <w:proofErr w:type="gramEnd"/>
-      <w:r>
-        <w:t xml:space="preserve"> </w:t>
+        <w:t xml:space="preserve">" is a simple app for planning our meals in advanced. There are </w:t>
       </w:r>
       <w:r>
         <w:t>label</w:t>
@@ -1266,13 +1109,8 @@
         <w:bidi w:val="0"/>
         <w:ind w:left="720"/>
       </w:pPr>
-      <w:proofErr w:type="gramStart"/>
-      <w:r>
-        <w:t>Key-words</w:t>
-      </w:r>
-      <w:proofErr w:type="gramEnd"/>
-      <w:r>
-        <w:t xml:space="preserve"> that were helpful in finding similar apps were -</w:t>
+      <w:r>
+        <w:t>Key-words that were helpful in finding similar apps were -</w:t>
       </w:r>
       <w:r>
         <w:t xml:space="preserve"> </w:t>
@@ -1319,15 +1157,7 @@
         <w:t>the finance aspect</w:t>
       </w:r>
       <w:r>
-        <w:t xml:space="preserve">, schedule each meal upfront. We offer a way to do </w:t>
-      </w:r>
-      <w:proofErr w:type="gramStart"/>
-      <w:r>
-        <w:t>all of</w:t>
-      </w:r>
-      <w:proofErr w:type="gramEnd"/>
-      <w:r>
-        <w:t xml:space="preserve"> the above, list meals from build-in recipes or create </w:t>
+        <w:t xml:space="preserve">, schedule each meal upfront. We offer a way to do all of the above, list meals from build-in recipes or create </w:t>
       </w:r>
       <w:r>
         <w:t xml:space="preserve">your </w:t>
@@ -1342,23 +1172,7 @@
         <w:t>). Unlike other application that are not offering the exact same things</w:t>
       </w:r>
       <w:r>
-        <w:t xml:space="preserve">, some have build-in recipe, in some of them you can create your own. You can plan your meals up </w:t>
-      </w:r>
-      <w:proofErr w:type="gramStart"/>
-      <w:r>
-        <w:t>front</w:t>
-      </w:r>
-      <w:proofErr w:type="gramEnd"/>
-      <w:r>
-        <w:t xml:space="preserve"> but you cannot get the total price and quantities you need in an organized way. In our application we offer you a combination of those things </w:t>
-      </w:r>
-      <w:proofErr w:type="gramStart"/>
-      <w:r>
-        <w:t>in order to</w:t>
-      </w:r>
-      <w:proofErr w:type="gramEnd"/>
-      <w:r>
-        <w:t xml:space="preserve"> help you manage your meal schedule in the side of quantities and cost, and the scheduling of what to eat per meal in your day. </w:t>
+        <w:t xml:space="preserve">, some have build-in recipe, in some of them you can create your own. You can plan your meals up front but you cannot get the total price and quantities you need in an organized way. In our application we offer you a combination of those things in order to help you manage your meal schedule in the side of quantities and cost, and the scheduling of what to eat per meal in your day. </w:t>
       </w:r>
     </w:p>
     <w:p>
@@ -1429,8 +1243,6 @@
                                 <w:szCs w:val="36"/>
                               </w:rPr>
                             </w:pPr>
-                            <w:proofErr w:type="spellStart"/>
-                            <w:proofErr w:type="gramStart"/>
                             <w:r>
                               <w:rPr>
                                 <w:b/>
@@ -1438,27 +1250,7 @@
                                 <w:sz w:val="36"/>
                                 <w:szCs w:val="36"/>
                               </w:rPr>
-                              <w:t>KitchenPal</w:t>
-                            </w:r>
-                            <w:proofErr w:type="spellEnd"/>
-                            <w:r>
-                              <w:rPr>
-                                <w:b/>
-                                <w:bCs/>
-                                <w:sz w:val="36"/>
-                                <w:szCs w:val="36"/>
-                              </w:rPr>
-                              <w:t xml:space="preserve"> :</w:t>
-                            </w:r>
-                            <w:proofErr w:type="gramEnd"/>
-                            <w:r>
-                              <w:rPr>
-                                <w:b/>
-                                <w:bCs/>
-                                <w:sz w:val="36"/>
-                                <w:szCs w:val="36"/>
-                              </w:rPr>
-                              <w:t xml:space="preserve"> </w:t>
+                              <w:t xml:space="preserve">KitchenPal : </w:t>
                             </w:r>
                           </w:p>
                           <w:p>
@@ -1600,15 +1392,7 @@
                               <w:jc w:val="center"/>
                             </w:pPr>
                             <w:r>
-                              <w:t xml:space="preserve">Shopping cart (we cannot buy, </w:t>
-                            </w:r>
-                            <w:proofErr w:type="gramStart"/>
-                            <w:r>
-                              <w:t>it’s</w:t>
-                            </w:r>
-                            <w:proofErr w:type="gramEnd"/>
-                            <w:r>
-                              <w:t xml:space="preserve"> the groceries we might need for the recipes</w:t>
+                              <w:t>Shopping cart (we cannot buy, it’s the groceries we might need for the recipes</w:t>
                             </w:r>
                           </w:p>
                         </w:txbxContent>
@@ -2325,7 +2109,6 @@
                             <w:pPr>
                               <w:jc w:val="right"/>
                               <w:rPr>
-                                <w:rFonts w:hint="cs"/>
                                 <w:rtl/>
                               </w:rPr>
                             </w:pPr>
@@ -2340,15 +2123,7 @@
                             </w:r>
                             <w:r>
                               <w:br/>
-                              <w:t xml:space="preserve">Note that </w:t>
-                            </w:r>
-                            <w:proofErr w:type="gramStart"/>
-                            <w:r>
-                              <w:t>it’s</w:t>
-                            </w:r>
-                            <w:proofErr w:type="gramEnd"/>
-                            <w:r>
-                              <w:t xml:space="preserve"> the total cost and we don’t have the cost per ingredient.</w:t>
+                              <w:t>Note that it’s the total cost and we don’t have the cost per ingredient.</w:t>
                             </w:r>
                           </w:p>
                         </w:txbxContent>
@@ -3332,7 +3107,6 @@
                                 <w:szCs w:val="32"/>
                               </w:rPr>
                             </w:pPr>
-                            <w:proofErr w:type="spellStart"/>
                             <w:r>
                               <w:rPr>
                                 <w:rFonts w:hint="cs"/>
@@ -3352,7 +3126,6 @@
                               </w:rPr>
                               <w:t>ealPlanner</w:t>
                             </w:r>
-                            <w:proofErr w:type="spellEnd"/>
                           </w:p>
                         </w:txbxContent>
                       </wps:txbx>
@@ -5219,11 +4992,9 @@
                             <w:pPr>
                               <w:jc w:val="center"/>
                             </w:pPr>
-                            <w:proofErr w:type="spellStart"/>
                             <w:r>
                               <w:t>Platefull</w:t>
                             </w:r>
-                            <w:proofErr w:type="spellEnd"/>
                           </w:p>
                         </w:txbxContent>
                       </wps:txbx>

</xml_diff>

<commit_message>
fixed the details the directive gave us about the user interface
</commit_message>
<xml_diff>
--- a/מסמך חזון.docx
+++ b/מסמך חזון.docx
@@ -89,7 +89,10 @@
         <w:jc w:val="left"/>
       </w:pPr>
       <w:r>
-        <w:t>The app will provide information such as :</w:t>
+        <w:t xml:space="preserve">The app will provide information such </w:t>
+      </w:r>
+      <w:r>
+        <w:t>as:</w:t>
       </w:r>
     </w:p>
     <w:p>
@@ -103,7 +106,13 @@
         <w:jc w:val="left"/>
       </w:pPr>
       <w:r>
-        <w:t>Daily, weekly, monthly and yearly cost for a recipe.</w:t>
+        <w:t xml:space="preserve">Daily, weekly, </w:t>
+      </w:r>
+      <w:r>
+        <w:t>monthly,</w:t>
+      </w:r>
+      <w:r>
+        <w:t xml:space="preserve"> and yearly cost for a recipe.</w:t>
       </w:r>
     </w:p>
     <w:p>
@@ -117,7 +126,13 @@
         <w:jc w:val="left"/>
       </w:pPr>
       <w:r>
-        <w:t>Daily, weekly, monthly and yearly amount of ingredients for a recipe.</w:t>
+        <w:t xml:space="preserve">Daily, weekly, </w:t>
+      </w:r>
+      <w:r>
+        <w:t>monthly,</w:t>
+      </w:r>
+      <w:r>
+        <w:t xml:space="preserve"> and yearly amount of ingredients for a recipe.</w:t>
       </w:r>
     </w:p>
     <w:p>
@@ -155,7 +170,10 @@
         <w:jc w:val="left"/>
       </w:pPr>
       <w:r>
-        <w:t>The app will give service such as :</w:t>
+        <w:t xml:space="preserve">The app will give service such </w:t>
+      </w:r>
+      <w:r>
+        <w:t>as:</w:t>
       </w:r>
     </w:p>
     <w:p>
@@ -498,7 +516,21 @@
                 <w:szCs w:val="18"/>
               </w:rPr>
               <w:br/>
-              <w:t xml:space="preserve">(There will be a page name "Shared recipes" that will </w:t>
+              <w:t xml:space="preserve">(There will be a </w:t>
+            </w:r>
+            <w:r>
+              <w:rPr>
+                <w:sz w:val="18"/>
+                <w:szCs w:val="18"/>
+              </w:rPr>
+              <w:t>page name "Shared recipe"</w:t>
+            </w:r>
+            <w:r>
+              <w:rPr>
+                <w:sz w:val="18"/>
+                <w:szCs w:val="18"/>
+              </w:rPr>
+              <w:t xml:space="preserve"> that will </w:t>
             </w:r>
             <w:r>
               <w:rPr>
@@ -674,7 +706,14 @@
                 <w:sz w:val="18"/>
                 <w:szCs w:val="18"/>
               </w:rPr>
-              <w:t>Present the way to store large quantities of food that the user buy</w:t>
+              <w:t xml:space="preserve">Present the way to store large quantities of food that the user </w:t>
+            </w:r>
+            <w:r>
+              <w:rPr>
+                <w:sz w:val="18"/>
+                <w:szCs w:val="18"/>
+              </w:rPr>
+              <w:t>buys</w:t>
             </w:r>
             <w:r>
               <w:rPr>
@@ -783,7 +822,35 @@
                 <w:sz w:val="18"/>
                 <w:szCs w:val="18"/>
               </w:rPr>
-              <w:t xml:space="preserve">Daily, weekly, monthly and yearly shopping list for all meals (Note that the app will only provide the groceries list but the user wont be able to purchase the </w:t>
+              <w:t xml:space="preserve">Daily, weekly, monthly and yearly shopping list for all meals (Note that the app will only provide the groceries </w:t>
+            </w:r>
+            <w:r>
+              <w:rPr>
+                <w:sz w:val="18"/>
+                <w:szCs w:val="18"/>
+              </w:rPr>
+              <w:t>list,</w:t>
+            </w:r>
+            <w:r>
+              <w:rPr>
+                <w:sz w:val="18"/>
+                <w:szCs w:val="18"/>
+              </w:rPr>
+              <w:t xml:space="preserve"> but the user </w:t>
+            </w:r>
+            <w:r>
+              <w:rPr>
+                <w:sz w:val="18"/>
+                <w:szCs w:val="18"/>
+              </w:rPr>
+              <w:t>won't</w:t>
+            </w:r>
+            <w:r>
+              <w:rPr>
+                <w:sz w:val="18"/>
+                <w:szCs w:val="18"/>
+              </w:rPr>
+              <w:t xml:space="preserve"> be able to purchase the </w:t>
             </w:r>
             <w:r>
               <w:rPr>
@@ -865,7 +932,13 @@
         <w:jc w:val="left"/>
       </w:pPr>
       <w:r>
-        <w:t>Programmer- Server , using sort of database</w:t>
+        <w:t xml:space="preserve">Programmer- </w:t>
+      </w:r>
+      <w:r>
+        <w:t>Server,</w:t>
+      </w:r>
+      <w:r>
+        <w:t xml:space="preserve"> using sort of database</w:t>
       </w:r>
     </w:p>
     <w:p>
@@ -978,7 +1051,10 @@
         <w:t xml:space="preserve">The: </w:t>
       </w:r>
       <w:r>
-        <w:t>"Meals scheduler" :</w:t>
+        <w:t>"Meals scheduler</w:t>
+      </w:r>
+      <w:r>
+        <w:t>":</w:t>
       </w:r>
       <w:r>
         <w:t xml:space="preserve"> </w:t>
@@ -987,7 +1063,13 @@
         <w:t>is an application</w:t>
       </w:r>
       <w:r>
-        <w:t xml:space="preserve"> under the category of food, money manager(spent on food)</w:t>
+        <w:t xml:space="preserve"> under the category of food, money </w:t>
+      </w:r>
+      <w:r>
+        <w:t>manager (</w:t>
+      </w:r>
+      <w:r>
+        <w:t>spent on food)</w:t>
       </w:r>
     </w:p>
     <w:p>
@@ -1004,7 +1086,19 @@
         <w:t>That:</w:t>
       </w:r>
       <w:r>
-        <w:t xml:space="preserve"> Organized way to list meals ,get the cost, find new recipes and get the proper amount of </w:t>
+        <w:t xml:space="preserve"> Organized way to list </w:t>
+      </w:r>
+      <w:r>
+        <w:t>meals, get</w:t>
+      </w:r>
+      <w:r>
+        <w:t xml:space="preserve"> the cost, find new </w:t>
+      </w:r>
+      <w:r>
+        <w:t>recipes,</w:t>
+      </w:r>
+      <w:r>
+        <w:t xml:space="preserve"> and get the proper amount of </w:t>
       </w:r>
       <w:r>
         <w:t xml:space="preserve">ingredients needed for the recipe (daily/weekly/monthly/yearly, all up to the user choice). </w:t>
@@ -1046,7 +1140,13 @@
         <w:t xml:space="preserve"> "Plateful"</w:t>
       </w:r>
       <w:r>
-        <w:t xml:space="preserve"> give similar features but they don’t include all the features together that we represented</w:t>
+        <w:t xml:space="preserve"> give similar </w:t>
+      </w:r>
+      <w:r>
+        <w:t>features,</w:t>
+      </w:r>
+      <w:r>
+        <w:t xml:space="preserve"> but they don’t include all the features together that we represented</w:t>
       </w:r>
       <w:r>
         <w:t>.</w:t>
@@ -1079,7 +1179,13 @@
       </w:r>
       <w:proofErr w:type="spellEnd"/>
       <w:r>
-        <w:t xml:space="preserve">" is a simple app for planning our meals in advanced. There are </w:t>
+        <w:t xml:space="preserve">" is a simple app for planning our meals in advanced. There </w:t>
+      </w:r>
+      <w:r>
+        <w:t>is</w:t>
+      </w:r>
+      <w:r>
+        <w:t xml:space="preserve"> </w:t>
       </w:r>
       <w:r>
         <w:t>label</w:t>
@@ -1110,7 +1216,10 @@
         <w:ind w:left="720"/>
       </w:pPr>
       <w:r>
-        <w:t>Key-words that were helpful in finding similar apps were -</w:t>
+        <w:t>Keywords</w:t>
+      </w:r>
+      <w:r>
+        <w:t xml:space="preserve"> that were helpful in finding similar apps were -</w:t>
       </w:r>
       <w:r>
         <w:t xml:space="preserve"> </w:t>
@@ -1157,7 +1266,13 @@
         <w:t>the finance aspect</w:t>
       </w:r>
       <w:r>
-        <w:t xml:space="preserve">, schedule each meal upfront. We offer a way to do all of the above, list meals from build-in recipes or create </w:t>
+        <w:t xml:space="preserve">, schedule each meal upfront. We offer a way to do </w:t>
+      </w:r>
+      <w:r>
+        <w:t>all</w:t>
+      </w:r>
+      <w:r>
+        <w:t xml:space="preserve"> the above, list meals from build-in recipes or create </w:t>
       </w:r>
       <w:r>
         <w:t xml:space="preserve">your </w:t>
@@ -1172,7 +1287,19 @@
         <w:t>). Unlike other application that are not offering the exact same things</w:t>
       </w:r>
       <w:r>
-        <w:t xml:space="preserve">, some have build-in recipe, in some of them you can create your own. You can plan your meals up front but you cannot get the total price and quantities you need in an organized way. In our application we offer you a combination of those things in order to help you manage your meal schedule in the side of quantities and cost, and the scheduling of what to eat per meal in your day. </w:t>
+        <w:t xml:space="preserve">, some have build-in recipe, in some of them you can create your own. You can plan your meals up </w:t>
+      </w:r>
+      <w:r>
+        <w:t>front,</w:t>
+      </w:r>
+      <w:r>
+        <w:t xml:space="preserve"> but you cannot get the total price and quantities you need in an organized way. In our application we offer you a combination of those things </w:t>
+      </w:r>
+      <w:r>
+        <w:t>to</w:t>
+      </w:r>
+      <w:r>
+        <w:t xml:space="preserve"> help you manage your meal schedule in the side of quantities and cost, and the scheduling of what to eat per meal in your day. </w:t>
       </w:r>
     </w:p>
     <w:p>

</xml_diff>